<commit_message>
cambio a minusculas carpetas
</commit_message>
<xml_diff>
--- a/Documentacion/MLP Obligatorio GDL ML JO.docx
+++ b/Documentacion/MLP Obligatorio GDL ML JO.docx
@@ -107,16 +107,9 @@
           <w:szCs w:val="40"/>
           <w:lang w:val="es-UY"/>
         </w:rPr>
-        <w:t>Machine Learning en Produccion</w:t>
-      </w:r>
-    </w:p>
-    <w:p>
-      <w:pPr>
-        <w:jc w:val="center"/>
-        <w:rPr>
-          <w:lang w:val="es-UY"/>
-        </w:rPr>
-      </w:pPr>
+        <w:t xml:space="preserve">Machine </w:t>
+      </w:r>
+      <w:proofErr w:type="spellStart"/>
       <w:r>
         <w:rPr>
           <w:rFonts w:ascii="Times New Roman" w:eastAsia="Times New Roman" w:hAnsi="Times New Roman" w:cs="Times New Roman"/>
@@ -126,6 +119,59 @@
           <w:szCs w:val="40"/>
           <w:lang w:val="es-UY"/>
         </w:rPr>
+        <w:t>l</w:t>
+      </w:r>
+      <w:r>
+        <w:rPr>
+          <w:rFonts w:ascii="Times New Roman" w:eastAsia="Times New Roman" w:hAnsi="Times New Roman" w:cs="Times New Roman"/>
+          <w:b/>
+          <w:bCs/>
+          <w:sz w:val="40"/>
+          <w:szCs w:val="40"/>
+          <w:lang w:val="es-UY"/>
+        </w:rPr>
+        <w:t>earning</w:t>
+      </w:r>
+      <w:proofErr w:type="spellEnd"/>
+      <w:r>
+        <w:rPr>
+          <w:rFonts w:ascii="Times New Roman" w:eastAsia="Times New Roman" w:hAnsi="Times New Roman" w:cs="Times New Roman"/>
+          <w:b/>
+          <w:bCs/>
+          <w:sz w:val="40"/>
+          <w:szCs w:val="40"/>
+          <w:lang w:val="es-UY"/>
+        </w:rPr>
+        <w:t xml:space="preserve"> en </w:t>
+      </w:r>
+      <w:r>
+        <w:rPr>
+          <w:rFonts w:ascii="Times New Roman" w:eastAsia="Times New Roman" w:hAnsi="Times New Roman" w:cs="Times New Roman"/>
+          <w:b/>
+          <w:bCs/>
+          <w:sz w:val="40"/>
+          <w:szCs w:val="40"/>
+          <w:lang w:val="es-UY"/>
+        </w:rPr>
+        <w:t>producción</w:t>
+      </w:r>
+    </w:p>
+    <w:p>
+      <w:pPr>
+        <w:jc w:val="center"/>
+        <w:rPr>
+          <w:lang w:val="es-UY"/>
+        </w:rPr>
+      </w:pPr>
+      <w:r>
+        <w:rPr>
+          <w:rFonts w:ascii="Times New Roman" w:eastAsia="Times New Roman" w:hAnsi="Times New Roman" w:cs="Times New Roman"/>
+          <w:b/>
+          <w:bCs/>
+          <w:sz w:val="40"/>
+          <w:szCs w:val="40"/>
+          <w:lang w:val="es-UY"/>
+        </w:rPr>
         <w:t>Obligatorio</w:t>
       </w:r>
     </w:p>
@@ -307,28 +353,50 @@
           <w:szCs w:val="24"/>
           <w:lang w:val="es-UY"/>
         </w:rPr>
-        <w:t>Federico Zaiter</w:t>
-      </w:r>
-    </w:p>
-    <w:p>
-      <w:pPr>
-        <w:jc w:val="center"/>
+        <w:t xml:space="preserve">Federico </w:t>
+      </w:r>
+      <w:proofErr w:type="spellStart"/>
+      <w:r>
         <w:rPr>
           <w:rFonts w:ascii="Times New Roman" w:eastAsia="Times New Roman" w:hAnsi="Times New Roman" w:cs="Times New Roman"/>
           <w:sz w:val="24"/>
           <w:szCs w:val="24"/>
           <w:lang w:val="es-UY"/>
         </w:rPr>
-      </w:pPr>
-      <w:r>
+        <w:t>Zaiter</w:t>
+      </w:r>
+      <w:proofErr w:type="spellEnd"/>
+    </w:p>
+    <w:p>
+      <w:pPr>
+        <w:jc w:val="center"/>
         <w:rPr>
           <w:rFonts w:ascii="Times New Roman" w:eastAsia="Times New Roman" w:hAnsi="Times New Roman" w:cs="Times New Roman"/>
           <w:sz w:val="24"/>
           <w:szCs w:val="24"/>
           <w:lang w:val="es-UY"/>
         </w:rPr>
-        <w:t>Matías Sorozabal</w:t>
-      </w:r>
+      </w:pPr>
+      <w:r>
+        <w:rPr>
+          <w:rFonts w:ascii="Times New Roman" w:eastAsia="Times New Roman" w:hAnsi="Times New Roman" w:cs="Times New Roman"/>
+          <w:sz w:val="24"/>
+          <w:szCs w:val="24"/>
+          <w:lang w:val="es-UY"/>
+        </w:rPr>
+        <w:t xml:space="preserve">Matías </w:t>
+      </w:r>
+      <w:proofErr w:type="spellStart"/>
+      <w:r>
+        <w:rPr>
+          <w:rFonts w:ascii="Times New Roman" w:eastAsia="Times New Roman" w:hAnsi="Times New Roman" w:cs="Times New Roman"/>
+          <w:sz w:val="24"/>
+          <w:szCs w:val="24"/>
+          <w:lang w:val="es-UY"/>
+        </w:rPr>
+        <w:t>Sorozabal</w:t>
+      </w:r>
+      <w:proofErr w:type="spellEnd"/>
     </w:p>
     <w:p>
       <w:pPr>
@@ -2854,26 +2922,7 @@
     </w:p>
     <w:p>
       <w:pPr>
-        <w:rPr>
-          <w:lang w:val="es-UY"/>
-        </w:rPr>
-      </w:pPr>
-      <w:r>
-        <w:rPr>
-          <w:lang w:val="es-UY"/>
-        </w:rPr>
-        <w:t>AQUÍ ARRANCO A ESCRIBIR</w:t>
-      </w:r>
-    </w:p>
-    <w:p>
-      <w:pPr>
-        <w:rPr>
-          <w:lang w:val="es-UY"/>
-        </w:rPr>
-      </w:pPr>
-    </w:p>
-    <w:p>
-      <w:pPr>
+        <w:jc w:val="both"/>
         <w:rPr>
           <w:lang w:val="es-ES"/>
         </w:rPr>
@@ -2882,59 +2931,95 @@
         <w:rPr>
           <w:lang w:val="es-ES"/>
         </w:rPr>
-        <w:t>Breve introducción al campo del Machine Learning: Explica de manera concisa qué es el Machine Learning y su importancia en diversos ámbitos, como la toma de decisiones automatizada, el análisis de datos, la optimización de procesos, entre otros.</w:t>
-      </w:r>
-    </w:p>
-    <w:p>
-      <w:pPr>
+        <w:t>El Machine Learning surge como una necesi</w:t>
+      </w:r>
+      <w:r>
         <w:rPr>
           <w:lang w:val="es-ES"/>
         </w:rPr>
-      </w:pPr>
+        <w:t xml:space="preserve">dad de estudiar los datos obtenidos de cualquier ámbito para obtener información relevante para problemas planteados o para mejorar sistemas. La toma de decisiones automatizada, la automatización de procesos aporta mucho valor agregado en </w:t>
+      </w:r>
       <w:r>
         <w:rPr>
           <w:lang w:val="es-ES"/>
         </w:rPr>
-        <w:t>Antecedentes del uso de Machine Learning en producción: Proporciona una visión general de cómo el Machine Learning se ha aplicado en el contexto de producción en diferentes industrias. Puedes mencionar ejemplos destacados de éxito en el uso de Machine Learning en la producción y cómo ha transformado los procesos o mejorado los resultados.</w:t>
-      </w:r>
-    </w:p>
-    <w:p>
-      <w:pPr>
+        <w:t>diferentes</w:t>
+      </w:r>
+      <w:r>
         <w:rPr>
           <w:lang w:val="es-ES"/>
         </w:rPr>
-      </w:pPr>
-      <w:r>
+        <w:t xml:space="preserve"> ámbitos.</w:t>
+      </w:r>
+    </w:p>
+    <w:p>
+      <w:pPr>
+        <w:jc w:val="both"/>
         <w:rPr>
           <w:lang w:val="es-ES"/>
         </w:rPr>
-        <w:t>Motivación para la investigación: Explica por qué es relevante realizar un estudio sobre el uso de Machine Learning en producción. Puedes mencionar desafíos o problemas específicos que se enfrentan al implementar soluciones de Machine Learning en entornos de producción, así como las posibles ventajas y beneficios que se pueden obtener al superar estos desafíos.</w:t>
-      </w:r>
-    </w:p>
-    <w:p>
-      <w:pPr>
+      </w:pPr>
+      <w:r>
         <w:rPr>
           <w:lang w:val="es-ES"/>
         </w:rPr>
-      </w:pPr>
+        <w:t xml:space="preserve">Como se pudo observar en las presentaciones realizadas por el equipo de diversos </w:t>
+      </w:r>
+      <w:proofErr w:type="spellStart"/>
       <w:r>
         <w:rPr>
           <w:lang w:val="es-ES"/>
         </w:rPr>
-        <w:t>Alcance y objetivo del estudio: Describe claramente cuál es el objetivo general de tu investigación y el alcance dentro del tema del Machine Learning en producción. Especifica las preguntas de investigación que deseas abordar y las metas que te has propuesto lograr a través del estudio.</w:t>
-      </w:r>
-    </w:p>
-    <w:p>
-      <w:pPr>
+        <w:t>papers</w:t>
+      </w:r>
+      <w:proofErr w:type="spellEnd"/>
+      <w:r>
         <w:rPr>
           <w:lang w:val="es-ES"/>
         </w:rPr>
-      </w:pPr>
-      <w:r>
+        <w:t>, existen cada vez mas casos de uso exitosos en la materia, en la presentación de los integrantes del grupo sobre Michelangelo, se expuso que no solo es importante los resultados directos del aprendizaje, sino la metodología aplicada para llegar a ellos. Esta herramienta proporciona buenos resultados y ayudo a organizar los grupos de trabajo.</w:t>
+      </w:r>
+    </w:p>
+    <w:p>
+      <w:pPr>
+        <w:jc w:val="both"/>
         <w:rPr>
           <w:lang w:val="es-ES"/>
         </w:rPr>
-        <w:t>Relevancia académica y práctica: Destaca la importancia de la investigación académica y cómo los resultados de tu estudio pueden contribuir al conocimiento existente en el campo del Machine Learning en producción. Además, menciona cómo los hallazgos pueden ser aplicables en la práctica, brindando beneficios o mejoras a los profesionales, empresas u organizaciones interesadas en implementar soluciones basadas en Machine Learning en entornos de producción.</w:t>
+      </w:pPr>
+      <w:r>
+        <w:rPr>
+          <w:lang w:val="es-ES"/>
+        </w:rPr>
+        <w:t>La automatización es vista como como una oportunidad de mejora para las organizaciones y permitirá redirigir sus esfuerzo a trabajos de mejora constante de estas metodologías, logrando mejorar sus procesos.</w:t>
+      </w:r>
+    </w:p>
+    <w:p>
+      <w:pPr>
+        <w:jc w:val="both"/>
+        <w:rPr>
+          <w:lang w:val="es-ES"/>
+        </w:rPr>
+      </w:pPr>
+      <w:r>
+        <w:rPr>
+          <w:lang w:val="es-ES"/>
+        </w:rPr>
+        <w:t xml:space="preserve">En este trabajo se buscará incursionar en estas metodologías para la implementación de un producto que pueda ser llevado a producción haciendo </w:t>
+      </w:r>
+      <w:proofErr w:type="spellStart"/>
+      <w:r>
+        <w:rPr>
+          <w:lang w:val="es-ES"/>
+        </w:rPr>
+        <w:t>incapie</w:t>
+      </w:r>
+      <w:proofErr w:type="spellEnd"/>
+      <w:r>
+        <w:rPr>
+          <w:lang w:val="es-ES"/>
+        </w:rPr>
+        <w:t xml:space="preserve"> mas en el E2E que en sus diferentes partes.</w:t>
       </w:r>
     </w:p>
     <w:p>
@@ -2964,6 +3049,154 @@
           <w:lang w:val="es-UY"/>
         </w:rPr>
         <w:t xml:space="preserve"> </w:t>
+      </w:r>
+    </w:p>
+    <w:p>
+      <w:pPr>
+        <w:rPr>
+          <w:lang w:val="es-UY"/>
+        </w:rPr>
+      </w:pPr>
+    </w:p>
+    <w:p>
+      <w:pPr>
+        <w:jc w:val="both"/>
+        <w:rPr>
+          <w:lang w:val="es-UY"/>
+        </w:rPr>
+      </w:pPr>
+      <w:r>
+        <w:rPr>
+          <w:lang w:val="es-UY"/>
+        </w:rPr>
+        <w:t>El objetivo general del proyecto consiste en lograr un E2E de un sistema que obtenga datos de una pagina web de venta de propiedades y que sea capaz de aprender a predecir un parámetro de estas relevante, en este caso se apunta a poder distinguir la categoría del inmueble según su valor.</w:t>
+      </w:r>
+    </w:p>
+    <w:p>
+      <w:pPr>
+        <w:jc w:val="both"/>
+        <w:rPr>
+          <w:lang w:val="es-UY"/>
+        </w:rPr>
+      </w:pPr>
+      <w:r>
+        <w:rPr>
+          <w:lang w:val="es-UY"/>
+        </w:rPr>
+        <w:t xml:space="preserve">En principio esta variable esta directamente relacionada con el precio, aunque se </w:t>
+      </w:r>
+      <w:proofErr w:type="spellStart"/>
+      <w:r>
+        <w:rPr>
+          <w:lang w:val="es-UY"/>
+        </w:rPr>
+        <w:t>podria</w:t>
+      </w:r>
+      <w:proofErr w:type="spellEnd"/>
+      <w:r>
+        <w:rPr>
+          <w:lang w:val="es-UY"/>
+        </w:rPr>
+        <w:t xml:space="preserve"> llegar a paralelizar una categoría de valor en función de las necesidades de quien busca adquirir la vivienda. Esto ya es un desafío mas ambicioso y no será el foco del presente trabajo.</w:t>
+      </w:r>
+    </w:p>
+    <w:p>
+      <w:pPr>
+        <w:jc w:val="both"/>
+        <w:rPr>
+          <w:lang w:val="es-UY"/>
+        </w:rPr>
+      </w:pPr>
+      <w:r>
+        <w:rPr>
+          <w:lang w:val="es-UY"/>
+        </w:rPr>
+        <w:t xml:space="preserve">Se logran identificar objetivos mas específicos, apuntando a etapas de proceso general. </w:t>
+      </w:r>
+    </w:p>
+    <w:p>
+      <w:pPr>
+        <w:jc w:val="both"/>
+        <w:rPr>
+          <w:lang w:val="es-UY"/>
+        </w:rPr>
+      </w:pPr>
+      <w:r>
+        <w:rPr>
+          <w:lang w:val="es-UY"/>
+        </w:rPr>
+        <w:t>Obtener un modelo que logre analizar imágenes como datos tabulares de los elementos de estudio, si bien no hay un enfoque sobre obtener los mejores resultados, si se buscara un mínimo desempeño en esta etapa del modelo, que sirva para obtener resultados bastante aproximados del problema.</w:t>
+      </w:r>
+    </w:p>
+    <w:p>
+      <w:pPr>
+        <w:jc w:val="both"/>
+        <w:rPr>
+          <w:lang w:val="es-UY"/>
+        </w:rPr>
+      </w:pPr>
+      <w:r>
+        <w:rPr>
+          <w:lang w:val="es-UY"/>
+        </w:rPr>
+        <w:t xml:space="preserve">Análisis de datos, comprensión de cuales son mas relevantes y cuales no, cuales aportan mas al </w:t>
+      </w:r>
+      <w:proofErr w:type="gramStart"/>
+      <w:r>
+        <w:rPr>
+          <w:lang w:val="es-UY"/>
+        </w:rPr>
+        <w:t>target</w:t>
+      </w:r>
+      <w:proofErr w:type="gramEnd"/>
+      <w:r>
+        <w:rPr>
+          <w:lang w:val="es-UY"/>
+        </w:rPr>
+        <w:t xml:space="preserve"> que se busca aprender para luego inferir con buena precisión en datos de testeo.</w:t>
+      </w:r>
+    </w:p>
+    <w:p>
+      <w:pPr>
+        <w:jc w:val="both"/>
+        <w:rPr>
+          <w:lang w:val="es-UY"/>
+        </w:rPr>
+      </w:pPr>
+      <w:r>
+        <w:rPr>
+          <w:lang w:val="es-UY"/>
+        </w:rPr>
+        <w:t>Desempeño del sistema, en velocidad y escalabilidad, un buen sistema debe ser capaz de proporcionar una buena respuesta ante múltiples consultas.</w:t>
+      </w:r>
+    </w:p>
+    <w:p>
+      <w:pPr>
+        <w:jc w:val="both"/>
+        <w:rPr>
+          <w:lang w:val="es-UY"/>
+        </w:rPr>
+      </w:pPr>
+      <w:r>
+        <w:rPr>
+          <w:lang w:val="es-UY"/>
+        </w:rPr>
+        <w:lastRenderedPageBreak/>
+        <w:t>Evaluar el impacto de la solución completa en cuanto a su utilidad real y la aplicabilidad a un caso real de estudio, si bien se puede considerar un objetivo secundario, seria bueno tener una referencia a su utilidad, por su valor agregado a algún proceso determinado para un caso de estudio puntual o general.</w:t>
+      </w:r>
+    </w:p>
+    <w:p>
+      <w:pPr>
+        <w:jc w:val="both"/>
+        <w:rPr>
+          <w:lang w:val="es-UY"/>
+        </w:rPr>
+      </w:pPr>
+      <w:r>
+        <w:rPr>
+          <w:lang w:val="es-UY"/>
+        </w:rPr>
+        <w:t>Comprender que mejoras se pueden proporcionar a futuro en la aplicación para apuntar a un mercado de clientes reales y su posibilidad de venta.</w:t>
       </w:r>
     </w:p>
     <w:p>
@@ -4577,6 +4810,155 @@
     </w:lvl>
   </w:abstractNum>
   <w:abstractNum w:abstractNumId="3" w15:restartNumberingAfterBreak="0">
+    <w:nsid w:val="554A4DBA"/>
+    <w:multiLevelType w:val="multilevel"/>
+    <w:tmpl w:val="5E80D55C"/>
+    <w:lvl w:ilvl="0">
+      <w:start w:val="1"/>
+      <w:numFmt w:val="bullet"/>
+      <w:lvlText w:val=""/>
+      <w:lvlJc w:val="left"/>
+      <w:pPr>
+        <w:tabs>
+          <w:tab w:val="num" w:pos="720"/>
+        </w:tabs>
+        <w:ind w:left="720" w:hanging="360"/>
+      </w:pPr>
+      <w:rPr>
+        <w:rFonts w:ascii="Symbol" w:hAnsi="Symbol" w:hint="default"/>
+        <w:sz w:val="20"/>
+      </w:rPr>
+    </w:lvl>
+    <w:lvl w:ilvl="1" w:tentative="1">
+      <w:start w:val="1"/>
+      <w:numFmt w:val="bullet"/>
+      <w:lvlText w:val=""/>
+      <w:lvlJc w:val="left"/>
+      <w:pPr>
+        <w:tabs>
+          <w:tab w:val="num" w:pos="1440"/>
+        </w:tabs>
+        <w:ind w:left="1440" w:hanging="360"/>
+      </w:pPr>
+      <w:rPr>
+        <w:rFonts w:ascii="Symbol" w:hAnsi="Symbol" w:hint="default"/>
+        <w:sz w:val="20"/>
+      </w:rPr>
+    </w:lvl>
+    <w:lvl w:ilvl="2" w:tentative="1">
+      <w:start w:val="1"/>
+      <w:numFmt w:val="bullet"/>
+      <w:lvlText w:val=""/>
+      <w:lvlJc w:val="left"/>
+      <w:pPr>
+        <w:tabs>
+          <w:tab w:val="num" w:pos="2160"/>
+        </w:tabs>
+        <w:ind w:left="2160" w:hanging="360"/>
+      </w:pPr>
+      <w:rPr>
+        <w:rFonts w:ascii="Symbol" w:hAnsi="Symbol" w:hint="default"/>
+        <w:sz w:val="20"/>
+      </w:rPr>
+    </w:lvl>
+    <w:lvl w:ilvl="3" w:tentative="1">
+      <w:start w:val="1"/>
+      <w:numFmt w:val="bullet"/>
+      <w:lvlText w:val=""/>
+      <w:lvlJc w:val="left"/>
+      <w:pPr>
+        <w:tabs>
+          <w:tab w:val="num" w:pos="2880"/>
+        </w:tabs>
+        <w:ind w:left="2880" w:hanging="360"/>
+      </w:pPr>
+      <w:rPr>
+        <w:rFonts w:ascii="Symbol" w:hAnsi="Symbol" w:hint="default"/>
+        <w:sz w:val="20"/>
+      </w:rPr>
+    </w:lvl>
+    <w:lvl w:ilvl="4" w:tentative="1">
+      <w:start w:val="1"/>
+      <w:numFmt w:val="bullet"/>
+      <w:lvlText w:val=""/>
+      <w:lvlJc w:val="left"/>
+      <w:pPr>
+        <w:tabs>
+          <w:tab w:val="num" w:pos="3600"/>
+        </w:tabs>
+        <w:ind w:left="3600" w:hanging="360"/>
+      </w:pPr>
+      <w:rPr>
+        <w:rFonts w:ascii="Symbol" w:hAnsi="Symbol" w:hint="default"/>
+        <w:sz w:val="20"/>
+      </w:rPr>
+    </w:lvl>
+    <w:lvl w:ilvl="5" w:tentative="1">
+      <w:start w:val="1"/>
+      <w:numFmt w:val="bullet"/>
+      <w:lvlText w:val=""/>
+      <w:lvlJc w:val="left"/>
+      <w:pPr>
+        <w:tabs>
+          <w:tab w:val="num" w:pos="4320"/>
+        </w:tabs>
+        <w:ind w:left="4320" w:hanging="360"/>
+      </w:pPr>
+      <w:rPr>
+        <w:rFonts w:ascii="Symbol" w:hAnsi="Symbol" w:hint="default"/>
+        <w:sz w:val="20"/>
+      </w:rPr>
+    </w:lvl>
+    <w:lvl w:ilvl="6" w:tentative="1">
+      <w:start w:val="1"/>
+      <w:numFmt w:val="bullet"/>
+      <w:lvlText w:val=""/>
+      <w:lvlJc w:val="left"/>
+      <w:pPr>
+        <w:tabs>
+          <w:tab w:val="num" w:pos="5040"/>
+        </w:tabs>
+        <w:ind w:left="5040" w:hanging="360"/>
+      </w:pPr>
+      <w:rPr>
+        <w:rFonts w:ascii="Symbol" w:hAnsi="Symbol" w:hint="default"/>
+        <w:sz w:val="20"/>
+      </w:rPr>
+    </w:lvl>
+    <w:lvl w:ilvl="7" w:tentative="1">
+      <w:start w:val="1"/>
+      <w:numFmt w:val="bullet"/>
+      <w:lvlText w:val=""/>
+      <w:lvlJc w:val="left"/>
+      <w:pPr>
+        <w:tabs>
+          <w:tab w:val="num" w:pos="5760"/>
+        </w:tabs>
+        <w:ind w:left="5760" w:hanging="360"/>
+      </w:pPr>
+      <w:rPr>
+        <w:rFonts w:ascii="Symbol" w:hAnsi="Symbol" w:hint="default"/>
+        <w:sz w:val="20"/>
+      </w:rPr>
+    </w:lvl>
+    <w:lvl w:ilvl="8" w:tentative="1">
+      <w:start w:val="1"/>
+      <w:numFmt w:val="bullet"/>
+      <w:lvlText w:val=""/>
+      <w:lvlJc w:val="left"/>
+      <w:pPr>
+        <w:tabs>
+          <w:tab w:val="num" w:pos="6480"/>
+        </w:tabs>
+        <w:ind w:left="6480" w:hanging="360"/>
+      </w:pPr>
+      <w:rPr>
+        <w:rFonts w:ascii="Symbol" w:hAnsi="Symbol" w:hint="default"/>
+        <w:sz w:val="20"/>
+      </w:rPr>
+    </w:lvl>
+  </w:abstractNum>
+  <w:abstractNum w:abstractNumId="4" w15:restartNumberingAfterBreak="0">
     <w:nsid w:val="6D0DD8DF"/>
     <w:multiLevelType w:val="hybridMultilevel"/>
     <w:tmpl w:val="8676DE1A"/>
@@ -4689,7 +5071,7 @@
       </w:rPr>
     </w:lvl>
   </w:abstractNum>
-  <w:abstractNum w:abstractNumId="4" w15:restartNumberingAfterBreak="0">
+  <w:abstractNum w:abstractNumId="5" w15:restartNumberingAfterBreak="0">
     <w:nsid w:val="79272FDA"/>
     <w:multiLevelType w:val="multilevel"/>
     <w:tmpl w:val="F1422596"/>
@@ -4802,7 +5184,7 @@
       </w:pPr>
     </w:lvl>
   </w:abstractNum>
-  <w:abstractNum w:abstractNumId="5" w15:restartNumberingAfterBreak="0">
+  <w:abstractNum w:abstractNumId="6" w15:restartNumberingAfterBreak="0">
     <w:nsid w:val="797D7C80"/>
     <w:multiLevelType w:val="hybridMultilevel"/>
     <w:tmpl w:val="430237E4"/>
@@ -4921,16 +5303,19 @@
     <w:abstractNumId w:val="2"/>
   </w:num>
   <w:num w:numId="3" w16cid:durableId="723481154">
-    <w:abstractNumId w:val="3"/>
+    <w:abstractNumId w:val="4"/>
   </w:num>
   <w:num w:numId="4" w16cid:durableId="1346438122">
-    <w:abstractNumId w:val="5"/>
+    <w:abstractNumId w:val="6"/>
   </w:num>
   <w:num w:numId="5" w16cid:durableId="1148742795">
     <w:abstractNumId w:val="1"/>
   </w:num>
   <w:num w:numId="6" w16cid:durableId="851335349">
-    <w:abstractNumId w:val="4"/>
+    <w:abstractNumId w:val="5"/>
+  </w:num>
+  <w:num w:numId="7" w16cid:durableId="1209075127">
+    <w:abstractNumId w:val="3"/>
   </w:num>
 </w:numbering>
 </file>
@@ -6309,7 +6694,12 @@
 </file>
 
 <file path=customXml/item1.xml><?xml version="1.0" encoding="utf-8"?>
-<b:Sources xmlns:b="http://schemas.openxmlformats.org/officeDocument/2006/bibliography" xmlns="http://schemas.openxmlformats.org/officeDocument/2006/bibliography" SelectedStyle="/APASixthEditionOfficeOnline.xsl" StyleName="APA" Version="6"/>
+<?mso-contentType ?>
+<FormTemplates xmlns="http://schemas.microsoft.com/sharepoint/v3/contenttype/forms">
+  <Display>DocumentLibraryForm</Display>
+  <Edit>DocumentLibraryForm</Edit>
+  <New>DocumentLibraryForm</New>
+</FormTemplates>
 </file>
 
 <file path=customXml/item2.xml><?xml version="1.0" encoding="utf-8"?>
@@ -6319,12 +6709,7 @@
 </file>
 
 <file path=customXml/item3.xml><?xml version="1.0" encoding="utf-8"?>
-<?mso-contentType ?>
-<FormTemplates xmlns="http://schemas.microsoft.com/sharepoint/v3/contenttype/forms">
-  <Display>DocumentLibraryForm</Display>
-  <Edit>DocumentLibraryForm</Edit>
-  <New>DocumentLibraryForm</New>
-</FormTemplates>
+<b:Sources xmlns:b="http://schemas.openxmlformats.org/officeDocument/2006/bibliography" xmlns="http://schemas.openxmlformats.org/officeDocument/2006/bibliography" SelectedStyle="/APASixthEditionOfficeOnline.xsl" StyleName="APA" Version="6"/>
 </file>
 
 <file path=customXml/item4.xml><?xml version="1.0" encoding="utf-8"?>
@@ -6486,9 +6871,9 @@
 </file>
 
 <file path=customXml/itemProps1.xml><?xml version="1.0" encoding="utf-8"?>
-<ds:datastoreItem xmlns:ds="http://schemas.openxmlformats.org/officeDocument/2006/customXml" ds:itemID="{05DF07F3-BD65-AA47-941D-C7890361A3AF}">
+<ds:datastoreItem xmlns:ds="http://schemas.openxmlformats.org/officeDocument/2006/customXml" ds:itemID="{EE73F998-DB34-4C42-8A89-681820DA13EC}">
   <ds:schemaRefs>
-    <ds:schemaRef ds:uri="http://schemas.openxmlformats.org/officeDocument/2006/bibliography"/>
+    <ds:schemaRef ds:uri="http://schemas.microsoft.com/sharepoint/v3/contenttype/forms"/>
   </ds:schemaRefs>
 </ds:datastoreItem>
 </file>
@@ -6503,9 +6888,9 @@
 </file>
 
 <file path=customXml/itemProps3.xml><?xml version="1.0" encoding="utf-8"?>
-<ds:datastoreItem xmlns:ds="http://schemas.openxmlformats.org/officeDocument/2006/customXml" ds:itemID="{EE73F998-DB34-4C42-8A89-681820DA13EC}">
+<ds:datastoreItem xmlns:ds="http://schemas.openxmlformats.org/officeDocument/2006/customXml" ds:itemID="{05DF07F3-BD65-AA47-941D-C7890361A3AF}">
   <ds:schemaRefs>
-    <ds:schemaRef ds:uri="http://schemas.microsoft.com/sharepoint/v3/contenttype/forms"/>
+    <ds:schemaRef ds:uri="http://schemas.openxmlformats.org/officeDocument/2006/bibliography"/>
   </ds:schemaRefs>
 </ds:datastoreItem>
 </file>

</xml_diff>